<commit_message>
added HW activity 2b
</commit_message>
<xml_diff>
--- a/activities_hw/HW_Activity2b.docx
+++ b/activities_hw/HW_Activity2b.docx
@@ -339,7 +339,6 @@
     <w:p>
       <w:pPr>
         <w:pStyle w:val="Default"/>
-        <w:ind w:left="1418"/>
         <w:rPr>
           <w:i/>
           <w:iCs/>
@@ -353,13 +352,54 @@
         <w:ind w:left="1418"/>
       </w:pPr>
       <w:r>
-        <w:t>IDE ______________________________________</w:t>
-      </w:r>
-    </w:p>
-    <w:p>
-      <w:pPr>
-        <w:pStyle w:val="Default"/>
-        <w:ind w:left="1418"/>
+        <w:t>SATA _____________________________________</w:t>
+      </w:r>
+    </w:p>
+    <w:p>
+      <w:pPr>
+        <w:pStyle w:val="Default"/>
+        <w:rPr>
+          <w:i/>
+          <w:iCs/>
+        </w:rPr>
+      </w:pPr>
+    </w:p>
+    <w:p>
+      <w:pPr>
+        <w:pStyle w:val="Default"/>
+        <w:ind w:left="709"/>
+        <w:rPr>
+          <w:i/>
+          <w:iCs/>
+        </w:rPr>
+      </w:pPr>
+      <w:r>
+        <w:rPr>
+          <w:i/>
+          <w:iCs/>
+        </w:rPr>
+        <w:t xml:space="preserve">External Ports – give number </w:t>
+      </w:r>
+      <w:r>
+        <w:rPr>
+          <w:b/>
+          <w:i/>
+          <w:iCs/>
+        </w:rPr>
+        <w:t>and example component</w:t>
+      </w:r>
+      <w:r>
+        <w:rPr>
+          <w:i/>
+          <w:iCs/>
+        </w:rPr>
+        <w:t xml:space="preserve"> attached there</w:t>
+      </w:r>
+    </w:p>
+    <w:p>
+      <w:pPr>
+        <w:pStyle w:val="Default"/>
+        <w:ind w:left="709"/>
         <w:rPr>
           <w:i/>
           <w:iCs/>
@@ -373,7 +413,13 @@
         <w:ind w:left="1418"/>
       </w:pPr>
       <w:r>
-        <w:t>SATA _____________________________________</w:t>
+        <w:t>USB</w:t>
+      </w:r>
+      <w:r>
+        <w:t xml:space="preserve"> 2.0</w:t>
+      </w:r>
+      <w:r>
+        <w:t>_____________________________________</w:t>
       </w:r>
     </w:p>
     <w:p>
@@ -393,13 +439,27 @@
         <w:ind w:left="1418"/>
       </w:pPr>
       <w:r>
-        <w:t>Floppy ____________________________________</w:t>
+        <w:t>USB 3.0_____________________________________</w:t>
       </w:r>
     </w:p>
     <w:p>
       <w:pPr>
         <w:pStyle w:val="Default"/>
         <w:ind w:left="1418"/>
+      </w:pPr>
+    </w:p>
+    <w:p>
+      <w:pPr>
+        <w:pStyle w:val="Default"/>
+        <w:ind w:left="1418"/>
+      </w:pPr>
+      <w:r>
+        <w:t>LAN ________________________________________</w:t>
+      </w:r>
+    </w:p>
+    <w:p>
+      <w:pPr>
+        <w:pStyle w:val="Default"/>
         <w:rPr>
           <w:i/>
           <w:iCs/>
@@ -413,55 +473,13 @@
         <w:ind w:left="1418"/>
       </w:pPr>
       <w:r>
-        <w:t>Power (# pins) ______________________________</w:t>
-      </w:r>
-    </w:p>
-    <w:p>
-      <w:pPr>
-        <w:pStyle w:val="Default"/>
-        <w:ind w:left="709"/>
-        <w:rPr>
-          <w:i/>
-          <w:iCs/>
-        </w:rPr>
-      </w:pPr>
-    </w:p>
-    <w:p>
-      <w:pPr>
-        <w:pStyle w:val="Default"/>
-        <w:ind w:left="709"/>
-        <w:rPr>
-          <w:i/>
-          <w:iCs/>
-        </w:rPr>
-      </w:pPr>
-      <w:r>
-        <w:rPr>
-          <w:i/>
-          <w:iCs/>
-        </w:rPr>
-        <w:t xml:space="preserve">External Ports – give number </w:t>
-      </w:r>
-      <w:r>
-        <w:rPr>
-          <w:b/>
-          <w:i/>
-          <w:iCs/>
-        </w:rPr>
-        <w:t>and example component</w:t>
-      </w:r>
-      <w:r>
-        <w:rPr>
-          <w:i/>
-          <w:iCs/>
-        </w:rPr>
-        <w:t xml:space="preserve"> attached there</w:t>
-      </w:r>
-    </w:p>
-    <w:p>
-      <w:pPr>
-        <w:pStyle w:val="Default"/>
-        <w:ind w:left="709"/>
+        <w:t>VGA ________________________________________</w:t>
+      </w:r>
+    </w:p>
+    <w:p>
+      <w:pPr>
+        <w:pStyle w:val="Default"/>
+        <w:ind w:left="1418"/>
         <w:rPr>
           <w:i/>
           <w:iCs/>
@@ -475,7 +493,7 @@
         <w:ind w:left="1418"/>
       </w:pPr>
       <w:r>
-        <w:t>PS/2 _______________________________________</w:t>
+        <w:t>DVI __________________________________________</w:t>
       </w:r>
     </w:p>
     <w:p>
@@ -495,18 +513,13 @@
         <w:ind w:left="1418"/>
       </w:pPr>
       <w:r>
-        <w:t>USB ________________________________________</w:t>
+        <w:t>HDMI  ________________________________________</w:t>
       </w:r>
     </w:p>
     <w:p>
       <w:pPr>
         <w:pStyle w:val="Default"/>
         <w:ind w:left="1418"/>
-        <w:rPr>
-          <w:i/>
-          <w:iCs/>
-          <w:u w:val="single"/>
-        </w:rPr>
       </w:pPr>
     </w:p>
     <w:p>
@@ -515,119 +528,8 @@
         <w:ind w:left="1418"/>
       </w:pPr>
       <w:r>
-        <w:t>LAN ________________________________________</w:t>
-      </w:r>
-    </w:p>
-    <w:p>
-      <w:pPr>
-        <w:pStyle w:val="Default"/>
-        <w:ind w:left="1418"/>
-        <w:rPr>
-          <w:i/>
-          <w:iCs/>
-          <w:u w:val="single"/>
-        </w:rPr>
-      </w:pPr>
-    </w:p>
-    <w:p>
-      <w:pPr>
-        <w:pStyle w:val="Default"/>
-        <w:ind w:left="1418"/>
-      </w:pPr>
-      <w:r>
-        <w:t>IEEE 1394 ____________________________________</w:t>
-      </w:r>
-    </w:p>
-    <w:p>
-      <w:pPr>
-        <w:pStyle w:val="Default"/>
-        <w:ind w:left="1418"/>
-        <w:rPr>
-          <w:i/>
-          <w:iCs/>
-          <w:u w:val="single"/>
-        </w:rPr>
-      </w:pPr>
-    </w:p>
-    <w:p>
-      <w:pPr>
-        <w:pStyle w:val="Default"/>
-        <w:ind w:left="1418"/>
-      </w:pPr>
-      <w:r>
-        <w:t>VGA ________________________________________</w:t>
-      </w:r>
-    </w:p>
-    <w:p>
-      <w:pPr>
-        <w:pStyle w:val="Default"/>
-        <w:ind w:left="1418"/>
-        <w:rPr>
-          <w:i/>
-          <w:iCs/>
-          <w:u w:val="single"/>
-        </w:rPr>
-      </w:pPr>
-    </w:p>
-    <w:p>
-      <w:pPr>
-        <w:pStyle w:val="Default"/>
-        <w:ind w:left="1418"/>
-      </w:pPr>
-      <w:r>
-        <w:t>DVI __________________________________________</w:t>
-      </w:r>
-    </w:p>
-    <w:p>
-      <w:pPr>
-        <w:pStyle w:val="Default"/>
-        <w:ind w:left="1418"/>
-        <w:rPr>
-          <w:i/>
-          <w:iCs/>
-          <w:u w:val="single"/>
-        </w:rPr>
-      </w:pPr>
-    </w:p>
-    <w:p>
-      <w:pPr>
-        <w:pStyle w:val="Default"/>
-        <w:ind w:left="1418"/>
-      </w:pPr>
-      <w:r>
-        <w:t>HDMI  ________________________________________</w:t>
-      </w:r>
-    </w:p>
-    <w:p>
-      <w:pPr>
-        <w:pStyle w:val="Default"/>
-        <w:ind w:left="1418"/>
-      </w:pPr>
-    </w:p>
-    <w:p>
-      <w:pPr>
-        <w:pStyle w:val="Default"/>
-        <w:ind w:left="1418"/>
-      </w:pPr>
-      <w:r>
         <w:t>Audio ________________________________________</w:t>
       </w:r>
-    </w:p>
-    <w:p>
-      <w:pPr>
-        <w:pStyle w:val="Default"/>
-        <w:ind w:left="1418"/>
-      </w:pPr>
-    </w:p>
-    <w:p>
-      <w:pPr>
-        <w:pStyle w:val="Default"/>
-        <w:rPr>
-          <w:i/>
-          <w:iCs/>
-          <w:u w:val="single"/>
-        </w:rPr>
-      </w:pPr>
     </w:p>
     <w:p>
       <w:pPr>
@@ -648,12 +550,10 @@
           <w:sz w:val="28"/>
           <w:szCs w:val="28"/>
         </w:rPr>
-        <w:t>2. CPU Installation – FOR REAL!</w:t>
-      </w:r>
-    </w:p>
-    <w:p>
-      <w:pPr>
-        <w:pStyle w:val="Default"/>
+        <w:lastRenderedPageBreak/>
+        <w:t>2</w:t>
+      </w:r>
+      <w:r>
         <w:rPr>
           <w:rFonts w:ascii="Arial" w:hAnsi="Arial"/>
           <w:b/>
@@ -661,631 +561,7 @@
           <w:sz w:val="28"/>
           <w:szCs w:val="28"/>
         </w:rPr>
-      </w:pPr>
-    </w:p>
-    <w:p>
-      <w:pPr>
-        <w:pStyle w:val="Default"/>
-      </w:pPr>
-      <w:r>
-        <w:t>Since you now have experience with heatsink/fan removal and installation, your first task is to remove the heatsink</w:t>
-      </w:r>
-      <w:r>
-        <w:t xml:space="preserve"> </w:t>
-      </w:r>
-      <w:r>
-        <w:t xml:space="preserve">(you </w:t>
-      </w:r>
-      <w:r>
-        <w:t xml:space="preserve">will want to unhook the heatsink fan from the motherboard).  </w:t>
-      </w:r>
-      <w:r>
-        <w:t>Nex</w:t>
-      </w:r>
-      <w:r>
-        <w:t>t you will want to remove the CPU from the socket and thoroughly clean off the</w:t>
-      </w:r>
-      <w:r>
-        <w:t xml:space="preserve"> old thermal compound</w:t>
-      </w:r>
-      <w:r>
-        <w:t xml:space="preserve"> from both the CPU and heatsink</w:t>
-      </w:r>
-      <w:r>
-        <w:t xml:space="preserve"> using rubbing </w:t>
-      </w:r>
-      <w:r>
-        <w:t>alcohol, paper towels</w:t>
-      </w:r>
-      <w:r>
-        <w:t xml:space="preserve"> and/or Q-tips.</w:t>
-      </w:r>
-      <w:r>
-        <w:t xml:space="preserve"> Once you have the CPU cleaned off, identify the specs of the CPU you have in the following table.</w:t>
-      </w:r>
-    </w:p>
-    <w:p>
-      <w:pPr>
-        <w:pStyle w:val="Default"/>
-      </w:pPr>
-    </w:p>
-    <w:tbl>
-      <w:tblPr>
-        <w:tblW w:w="0" w:type="auto"/>
-        <w:tblInd w:w="55" w:type="dxa"/>
-        <w:tblLayout w:type="fixed"/>
-        <w:tblCellMar>
-          <w:top w:w="55" w:type="dxa"/>
-          <w:left w:w="55" w:type="dxa"/>
-          <w:bottom w:w="55" w:type="dxa"/>
-          <w:right w:w="55" w:type="dxa"/>
-        </w:tblCellMar>
-        <w:tblLook w:val="0000" w:firstRow="0" w:lastRow="0" w:firstColumn="0" w:lastColumn="0" w:noHBand="0" w:noVBand="0"/>
-      </w:tblPr>
-      <w:tblGrid>
-        <w:gridCol w:w="2160"/>
-        <w:gridCol w:w="1530"/>
-        <w:gridCol w:w="1620"/>
-        <w:gridCol w:w="1530"/>
-        <w:gridCol w:w="1620"/>
-        <w:gridCol w:w="1260"/>
-      </w:tblGrid>
-      <w:tr>
-        <w:tc>
-          <w:tcPr>
-            <w:tcW w:w="2160" w:type="dxa"/>
-            <w:tcBorders>
-              <w:top w:val="single" w:sz="1" w:space="0" w:color="000000"/>
-              <w:left w:val="single" w:sz="1" w:space="0" w:color="000000"/>
-              <w:bottom w:val="single" w:sz="1" w:space="0" w:color="000000"/>
-            </w:tcBorders>
-            <w:vAlign w:val="center"/>
-          </w:tcPr>
-          <w:p>
-            <w:pPr>
-              <w:pStyle w:val="TableContents"/>
-              <w:snapToGrid w:val="0"/>
-              <w:jc w:val="center"/>
-              <w:rPr>
-                <w:b/>
-                <w:bCs/>
-                <w:sz w:val="22"/>
-                <w:szCs w:val="22"/>
-              </w:rPr>
-            </w:pPr>
-            <w:r>
-              <w:rPr>
-                <w:b/>
-                <w:bCs/>
-                <w:sz w:val="22"/>
-                <w:szCs w:val="22"/>
-              </w:rPr>
-              <w:t>Motherboard</w:t>
-            </w:r>
-          </w:p>
-          <w:p>
-            <w:pPr>
-              <w:pStyle w:val="TableContents"/>
-              <w:snapToGrid w:val="0"/>
-              <w:jc w:val="center"/>
-              <w:rPr>
-                <w:b/>
-                <w:bCs/>
-                <w:sz w:val="22"/>
-                <w:szCs w:val="22"/>
-              </w:rPr>
-            </w:pPr>
-            <w:r>
-              <w:rPr>
-                <w:b/>
-                <w:bCs/>
-                <w:sz w:val="22"/>
-                <w:szCs w:val="22"/>
-              </w:rPr>
-              <w:t>Manufacture/Model</w:t>
-            </w:r>
-          </w:p>
-        </w:tc>
-        <w:tc>
-          <w:tcPr>
-            <w:tcW w:w="1530" w:type="dxa"/>
-            <w:tcBorders>
-              <w:top w:val="single" w:sz="1" w:space="0" w:color="000000"/>
-              <w:left w:val="single" w:sz="1" w:space="0" w:color="000000"/>
-              <w:bottom w:val="single" w:sz="1" w:space="0" w:color="000000"/>
-            </w:tcBorders>
-            <w:vAlign w:val="center"/>
-          </w:tcPr>
-          <w:p>
-            <w:pPr>
-              <w:pStyle w:val="TableContents"/>
-              <w:snapToGrid w:val="0"/>
-              <w:jc w:val="center"/>
-              <w:rPr>
-                <w:sz w:val="22"/>
-                <w:szCs w:val="22"/>
-              </w:rPr>
-            </w:pPr>
-            <w:r>
-              <w:rPr>
-                <w:b/>
-                <w:sz w:val="22"/>
-                <w:szCs w:val="22"/>
-              </w:rPr>
-              <w:t>CPU</w:t>
-            </w:r>
-            <w:r>
-              <w:rPr>
-                <w:b/>
-                <w:sz w:val="22"/>
-                <w:szCs w:val="22"/>
-              </w:rPr>
-              <w:t xml:space="preserve"> Manufacturer</w:t>
-            </w:r>
-          </w:p>
-        </w:tc>
-        <w:tc>
-          <w:tcPr>
-            <w:tcW w:w="1620" w:type="dxa"/>
-            <w:tcBorders>
-              <w:top w:val="single" w:sz="1" w:space="0" w:color="000000"/>
-              <w:left w:val="single" w:sz="1" w:space="0" w:color="000000"/>
-              <w:bottom w:val="single" w:sz="1" w:space="0" w:color="000000"/>
-            </w:tcBorders>
-            <w:vAlign w:val="center"/>
-          </w:tcPr>
-          <w:p>
-            <w:pPr>
-              <w:pStyle w:val="TableContents"/>
-              <w:snapToGrid w:val="0"/>
-              <w:jc w:val="center"/>
-              <w:rPr>
-                <w:sz w:val="22"/>
-                <w:szCs w:val="22"/>
-              </w:rPr>
-            </w:pPr>
-            <w:r>
-              <w:rPr>
-                <w:b/>
-                <w:sz w:val="22"/>
-                <w:szCs w:val="22"/>
-              </w:rPr>
-              <w:t>CPU</w:t>
-            </w:r>
-            <w:r>
-              <w:rPr>
-                <w:b/>
-                <w:sz w:val="22"/>
-                <w:szCs w:val="22"/>
-              </w:rPr>
-              <w:br/>
-              <w:t>Family</w:t>
-            </w:r>
-          </w:p>
-        </w:tc>
-        <w:tc>
-          <w:tcPr>
-            <w:tcW w:w="1530" w:type="dxa"/>
-            <w:tcBorders>
-              <w:top w:val="single" w:sz="1" w:space="0" w:color="000000"/>
-              <w:left w:val="single" w:sz="1" w:space="0" w:color="000000"/>
-              <w:bottom w:val="single" w:sz="1" w:space="0" w:color="000000"/>
-            </w:tcBorders>
-            <w:vAlign w:val="center"/>
-          </w:tcPr>
-          <w:p>
-            <w:pPr>
-              <w:pStyle w:val="TableContents"/>
-              <w:snapToGrid w:val="0"/>
-              <w:jc w:val="center"/>
-              <w:rPr>
-                <w:b/>
-                <w:sz w:val="22"/>
-                <w:szCs w:val="22"/>
-              </w:rPr>
-            </w:pPr>
-            <w:r>
-              <w:rPr>
-                <w:b/>
-                <w:sz w:val="22"/>
-                <w:szCs w:val="22"/>
-              </w:rPr>
-              <w:t>CPU</w:t>
-            </w:r>
-          </w:p>
-          <w:p>
-            <w:pPr>
-              <w:pStyle w:val="TableContents"/>
-              <w:snapToGrid w:val="0"/>
-              <w:jc w:val="center"/>
-              <w:rPr>
-                <w:sz w:val="22"/>
-                <w:szCs w:val="22"/>
-              </w:rPr>
-            </w:pPr>
-            <w:r>
-              <w:rPr>
-                <w:b/>
-                <w:sz w:val="22"/>
-                <w:szCs w:val="22"/>
-              </w:rPr>
-              <w:t>Speed</w:t>
-            </w:r>
-          </w:p>
-        </w:tc>
-        <w:tc>
-          <w:tcPr>
-            <w:tcW w:w="1620" w:type="dxa"/>
-            <w:tcBorders>
-              <w:top w:val="single" w:sz="1" w:space="0" w:color="000000"/>
-              <w:left w:val="single" w:sz="1" w:space="0" w:color="000000"/>
-              <w:bottom w:val="single" w:sz="1" w:space="0" w:color="000000"/>
-            </w:tcBorders>
-            <w:vAlign w:val="center"/>
-          </w:tcPr>
-          <w:p>
-            <w:pPr>
-              <w:pStyle w:val="TableContents"/>
-              <w:tabs>
-                <w:tab w:val="left" w:pos="394"/>
-                <w:tab w:val="center" w:pos="665"/>
-              </w:tabs>
-              <w:snapToGrid w:val="0"/>
-              <w:jc w:val="center"/>
-              <w:rPr>
-                <w:b/>
-                <w:sz w:val="22"/>
-                <w:szCs w:val="22"/>
-              </w:rPr>
-            </w:pPr>
-            <w:r>
-              <w:rPr>
-                <w:b/>
-                <w:sz w:val="22"/>
-                <w:szCs w:val="22"/>
-              </w:rPr>
-              <w:t>CPU</w:t>
-            </w:r>
-          </w:p>
-          <w:p>
-            <w:pPr>
-              <w:pStyle w:val="TableContents"/>
-              <w:snapToGrid w:val="0"/>
-              <w:jc w:val="center"/>
-              <w:rPr>
-                <w:sz w:val="22"/>
-                <w:szCs w:val="22"/>
-              </w:rPr>
-            </w:pPr>
-            <w:r>
-              <w:rPr>
-                <w:b/>
-                <w:sz w:val="22"/>
-                <w:szCs w:val="22"/>
-              </w:rPr>
-              <w:t>Socket</w:t>
-            </w:r>
-          </w:p>
-        </w:tc>
-        <w:tc>
-          <w:tcPr>
-            <w:tcW w:w="1260" w:type="dxa"/>
-            <w:tcBorders>
-              <w:top w:val="single" w:sz="1" w:space="0" w:color="000000"/>
-              <w:left w:val="single" w:sz="1" w:space="0" w:color="000000"/>
-              <w:bottom w:val="single" w:sz="1" w:space="0" w:color="000000"/>
-              <w:right w:val="single" w:sz="1" w:space="0" w:color="000000"/>
-            </w:tcBorders>
-            <w:vAlign w:val="center"/>
-          </w:tcPr>
-          <w:p>
-            <w:pPr>
-              <w:pStyle w:val="TableContents"/>
-              <w:snapToGrid w:val="0"/>
-              <w:jc w:val="center"/>
-              <w:rPr>
-                <w:b/>
-                <w:sz w:val="22"/>
-                <w:szCs w:val="22"/>
-              </w:rPr>
-            </w:pPr>
-            <w:r>
-              <w:rPr>
-                <w:b/>
-                <w:sz w:val="22"/>
-                <w:szCs w:val="22"/>
-              </w:rPr>
-              <w:t>CPU</w:t>
-            </w:r>
-          </w:p>
-          <w:p>
-            <w:pPr>
-              <w:pStyle w:val="TableContents"/>
-              <w:snapToGrid w:val="0"/>
-              <w:jc w:val="center"/>
-              <w:rPr>
-                <w:sz w:val="22"/>
-                <w:szCs w:val="22"/>
-              </w:rPr>
-            </w:pPr>
-            <w:r>
-              <w:rPr>
-                <w:b/>
-                <w:sz w:val="22"/>
-                <w:szCs w:val="22"/>
-              </w:rPr>
-              <w:t>L2 Cache</w:t>
-            </w:r>
-          </w:p>
-        </w:tc>
-      </w:tr>
-      <w:tr>
-        <w:trPr>
-          <w:trHeight w:val="931"/>
-        </w:trPr>
-        <w:tc>
-          <w:tcPr>
-            <w:tcW w:w="2160" w:type="dxa"/>
-            <w:tcBorders>
-              <w:left w:val="single" w:sz="1" w:space="0" w:color="000000"/>
-              <w:bottom w:val="single" w:sz="1" w:space="0" w:color="000000"/>
-            </w:tcBorders>
-            <w:vAlign w:val="center"/>
-          </w:tcPr>
-          <w:p>
-            <w:pPr>
-              <w:pStyle w:val="TableContents"/>
-              <w:snapToGrid w:val="0"/>
-              <w:rPr>
-                <w:b/>
-                <w:bCs/>
-              </w:rPr>
-            </w:pPr>
-          </w:p>
-        </w:tc>
-        <w:tc>
-          <w:tcPr>
-            <w:tcW w:w="1530" w:type="dxa"/>
-            <w:tcBorders>
-              <w:left w:val="single" w:sz="1" w:space="0" w:color="000000"/>
-              <w:bottom w:val="single" w:sz="1" w:space="0" w:color="000000"/>
-            </w:tcBorders>
-          </w:tcPr>
-          <w:p>
-            <w:pPr>
-              <w:pStyle w:val="TableContents"/>
-              <w:snapToGrid w:val="0"/>
-            </w:pPr>
-          </w:p>
-        </w:tc>
-        <w:tc>
-          <w:tcPr>
-            <w:tcW w:w="1620" w:type="dxa"/>
-            <w:tcBorders>
-              <w:left w:val="single" w:sz="1" w:space="0" w:color="000000"/>
-              <w:bottom w:val="single" w:sz="1" w:space="0" w:color="000000"/>
-            </w:tcBorders>
-          </w:tcPr>
-          <w:p>
-            <w:pPr>
-              <w:pStyle w:val="TableContents"/>
-              <w:snapToGrid w:val="0"/>
-            </w:pPr>
-          </w:p>
-        </w:tc>
-        <w:tc>
-          <w:tcPr>
-            <w:tcW w:w="1530" w:type="dxa"/>
-            <w:tcBorders>
-              <w:left w:val="single" w:sz="1" w:space="0" w:color="000000"/>
-              <w:bottom w:val="single" w:sz="1" w:space="0" w:color="000000"/>
-            </w:tcBorders>
-          </w:tcPr>
-          <w:p>
-            <w:pPr>
-              <w:pStyle w:val="TableContents"/>
-              <w:snapToGrid w:val="0"/>
-            </w:pPr>
-          </w:p>
-        </w:tc>
-        <w:tc>
-          <w:tcPr>
-            <w:tcW w:w="1620" w:type="dxa"/>
-            <w:tcBorders>
-              <w:left w:val="single" w:sz="1" w:space="0" w:color="000000"/>
-              <w:bottom w:val="single" w:sz="1" w:space="0" w:color="000000"/>
-            </w:tcBorders>
-          </w:tcPr>
-          <w:p>
-            <w:pPr>
-              <w:pStyle w:val="TableContents"/>
-              <w:snapToGrid w:val="0"/>
-            </w:pPr>
-          </w:p>
-        </w:tc>
-        <w:tc>
-          <w:tcPr>
-            <w:tcW w:w="1260" w:type="dxa"/>
-            <w:tcBorders>
-              <w:left w:val="single" w:sz="1" w:space="0" w:color="000000"/>
-              <w:bottom w:val="single" w:sz="1" w:space="0" w:color="000000"/>
-              <w:right w:val="single" w:sz="1" w:space="0" w:color="000000"/>
-            </w:tcBorders>
-          </w:tcPr>
-          <w:p>
-            <w:pPr>
-              <w:pStyle w:val="TableContents"/>
-              <w:snapToGrid w:val="0"/>
-            </w:pPr>
-          </w:p>
-        </w:tc>
-      </w:tr>
-    </w:tbl>
-    <w:p>
-      <w:pPr>
-        <w:pStyle w:val="Default"/>
-      </w:pPr>
-      <w:r>
-        <w:br/>
-      </w:r>
-      <w:r>
-        <w:t>Reinstall the CPU in the socket making sure it is</w:t>
-      </w:r>
-      <w:r>
-        <w:t xml:space="preserve"> seated and the lever locked in its downward posit</w:t>
-      </w:r>
-      <w:r>
-        <w:t>ion and thoroughly clean (</w:t>
-      </w:r>
-      <w:r>
-        <w:rPr>
-          <w:b/>
-        </w:rPr>
-        <w:t>make sure not to touch the top of the CPU with your fingers</w:t>
-      </w:r>
-      <w:r>
-        <w:rPr>
-          <w:b/>
-        </w:rPr>
-        <w:t xml:space="preserve"> which will leave</w:t>
-      </w:r>
-      <w:r>
-        <w:rPr>
-          <w:b/>
-        </w:rPr>
-        <w:t xml:space="preserve"> residual oils</w:t>
-      </w:r>
-      <w:r>
-        <w:t>). T</w:t>
-      </w:r>
-      <w:r>
-        <w:t xml:space="preserve">he next task is to mount the heatsink/fan on top of it.  Apply a VERY SMALL amount of thermal compound (the silver </w:t>
-      </w:r>
-      <w:r>
-        <w:rPr>
-          <w:i/>
-          <w:iCs/>
-        </w:rPr>
-        <w:t>goo</w:t>
-      </w:r>
-      <w:r>
-        <w:t>)</w:t>
-      </w:r>
-      <w:r>
-        <w:t>.</w:t>
-      </w:r>
-    </w:p>
-    <w:p>
-      <w:pPr>
-        <w:pStyle w:val="Default"/>
-      </w:pPr>
-    </w:p>
-    <w:p>
-      <w:pPr>
-        <w:pStyle w:val="Default"/>
-        <w:numPr>
-          <w:ilvl w:val="0"/>
-          <w:numId w:val="4"/>
-        </w:numPr>
-      </w:pPr>
-      <w:r>
-        <w:t>For AMD CPU’s – apply a small amount in the center of the processor about the size of a small grain of rice.</w:t>
-      </w:r>
-    </w:p>
-    <w:p>
-      <w:pPr>
-        <w:pStyle w:val="Default"/>
-        <w:numPr>
-          <w:ilvl w:val="0"/>
-          <w:numId w:val="4"/>
-        </w:numPr>
-      </w:pPr>
-      <w:r>
-        <w:t>For Intel CPU’s – apply a small amount along a line from left to right across the middle of the CPU.</w:t>
-      </w:r>
-    </w:p>
-    <w:p>
-      <w:pPr>
-        <w:pStyle w:val="Default"/>
-        <w:ind w:left="1420"/>
-      </w:pPr>
-    </w:p>
-    <w:p>
-      <w:pPr>
-        <w:pStyle w:val="Default"/>
-      </w:pPr>
-      <w:r>
-        <w:t xml:space="preserve">The purpose of the thermal compound is to fill in the small imperfections in the surfaces of the CPU heat spreader and the heatsink, </w:t>
-      </w:r>
-      <w:r>
-        <w:rPr>
-          <w:b/>
-        </w:rPr>
-        <w:t>not</w:t>
-      </w:r>
-      <w:r>
-        <w:t xml:space="preserve"> to f</w:t>
-      </w:r>
-      <w:r>
-        <w:t>orm a layer of paste between them.  As Dr. Hovemeyer put it so eloquently - “You are NOT fr</w:t>
-      </w:r>
-      <w:r>
-        <w:t xml:space="preserve">osting a cake!”  Do not spread out the thermal </w:t>
-      </w:r>
-      <w:proofErr w:type="gramStart"/>
-      <w:r>
-        <w:t>compound</w:t>
-      </w:r>
-      <w:proofErr w:type="gramEnd"/>
-      <w:r>
-        <w:t xml:space="preserve"> </w:t>
-      </w:r>
-      <w:r>
-        <w:t>as it will take care of itself when the CPU heats up.  If you fail to seat the heatsink properly, you should clean off the thermal compound and start over with a fresh dollop of goo.</w:t>
-      </w:r>
-    </w:p>
-    <w:p>
-      <w:pPr>
-        <w:pStyle w:val="Default"/>
-      </w:pPr>
-    </w:p>
-    <w:p>
-      <w:pPr>
-        <w:pStyle w:val="Default"/>
-        <w:rPr>
-          <w:b/>
-        </w:rPr>
-      </w:pPr>
-      <w:r>
-        <w:rPr>
-          <w:b/>
-        </w:rPr>
-        <w:t xml:space="preserve">FINALLY, REMEMBER TO PLUG THE FAN IN TO THE CPU FAN </w:t>
-      </w:r>
-      <w:r>
-        <w:rPr>
-          <w:b/>
-        </w:rPr>
-        <w:t>HEADER</w:t>
-      </w:r>
-      <w:r>
-        <w:rPr>
-          <w:b/>
-        </w:rPr>
-        <w:t>!</w:t>
-      </w:r>
-    </w:p>
-    <w:p>
-      <w:pPr>
-        <w:pStyle w:val="Default"/>
-      </w:pPr>
-    </w:p>
-    <w:p>
-      <w:pPr>
-        <w:pStyle w:val="Default"/>
-      </w:pPr>
-      <w:r>
-        <w:br/>
+        <w:t>.  PC Assembly</w:t>
       </w:r>
     </w:p>
     <w:p>
@@ -1299,35 +575,25 @@
           <w:szCs w:val="28"/>
         </w:rPr>
       </w:pPr>
-      <w:r>
-        <w:rPr>
-          <w:rFonts w:ascii="Arial" w:hAnsi="Arial"/>
-          <w:b/>
-          <w:bCs/>
-          <w:sz w:val="28"/>
-          <w:szCs w:val="28"/>
-        </w:rPr>
-        <w:t>3.  PC Assembly</w:t>
-      </w:r>
-    </w:p>
-    <w:p>
-      <w:pPr>
-        <w:pStyle w:val="Default"/>
-        <w:rPr>
-          <w:rFonts w:ascii="Arial" w:hAnsi="Arial"/>
-          <w:b/>
-          <w:bCs/>
-          <w:sz w:val="28"/>
-          <w:szCs w:val="28"/>
-        </w:rPr>
-      </w:pPr>
-    </w:p>
-    <w:p>
-      <w:pPr>
-        <w:pStyle w:val="Default"/>
-      </w:pPr>
-      <w:r>
-        <w:t>Assemble the rest of the components in the case, turn the computer back on, and hopefully it will boot.</w:t>
+    </w:p>
+    <w:p>
+      <w:pPr>
+        <w:pStyle w:val="Default"/>
+      </w:pPr>
+      <w:r>
+        <w:t xml:space="preserve">Assemble the </w:t>
+      </w:r>
+      <w:r>
+        <w:t>PC</w:t>
+      </w:r>
+      <w:r>
+        <w:t xml:space="preserve"> </w:t>
+      </w:r>
+      <w:r>
+        <w:t>as described below</w:t>
+      </w:r>
+      <w:r>
+        <w:t>, turn the computer on, and hopefully it will boot.</w:t>
       </w:r>
     </w:p>
     <w:p>
@@ -1345,7 +611,51 @@
         <w:rPr>
           <w:bCs/>
         </w:rPr>
-        <w:t>Ensure both memory sticks are installed in dual-channel configuration (see your motherboard manual)</w:t>
+        <w:t>Install t</w:t>
+      </w:r>
+      <w:r>
+        <w:rPr>
+          <w:bCs/>
+        </w:rPr>
+        <w:t>wo</w:t>
+      </w:r>
+      <w:r>
+        <w:rPr>
+          <w:bCs/>
+        </w:rPr>
+        <w:t xml:space="preserve"> </w:t>
+      </w:r>
+      <w:r>
+        <w:rPr>
+          <w:bCs/>
+        </w:rPr>
+        <w:t xml:space="preserve">memory sticks, </w:t>
+      </w:r>
+      <w:r>
+        <w:rPr>
+          <w:b/>
+          <w:bCs/>
+        </w:rPr>
+        <w:t>installed in dual-channel configurati</w:t>
+      </w:r>
+      <w:r>
+        <w:rPr>
+          <w:b/>
+          <w:bCs/>
+        </w:rPr>
+        <w:t>on</w:t>
+      </w:r>
+      <w:r>
+        <w:rPr>
+          <w:bCs/>
+        </w:rPr>
+        <w:t xml:space="preserve"> </w:t>
+      </w:r>
+      <w:r>
+        <w:rPr>
+          <w:bCs/>
+        </w:rPr>
+        <w:t xml:space="preserve"> (see motherboard manual)</w:t>
       </w:r>
     </w:p>
     <w:p>
@@ -1363,31 +673,13 @@
         <w:rPr>
           <w:bCs/>
         </w:rPr>
-        <w:t xml:space="preserve">Install </w:t>
-      </w:r>
-      <w:r>
-        <w:rPr>
-          <w:bCs/>
-        </w:rPr>
-        <w:t xml:space="preserve">your </w:t>
-      </w:r>
-      <w:r>
-        <w:rPr>
-          <w:bCs/>
-        </w:rPr>
-        <w:t xml:space="preserve">optical drive in </w:t>
-      </w:r>
-      <w:r>
-        <w:rPr>
-          <w:bCs/>
-        </w:rPr>
-        <w:t xml:space="preserve">the </w:t>
-      </w:r>
-      <w:r>
-        <w:rPr>
-          <w:bCs/>
-        </w:rPr>
-        <w:t>top drive bay of your PC case</w:t>
+        <w:t>Connect the power connectors for the motherboard</w:t>
+      </w:r>
+      <w:r>
+        <w:rPr>
+          <w:bCs/>
+        </w:rPr>
+        <w:t xml:space="preserve"> (both main and auxiliary)</w:t>
       </w:r>
     </w:p>
     <w:p>
@@ -1405,37 +697,7 @@
         <w:rPr>
           <w:bCs/>
         </w:rPr>
-        <w:t xml:space="preserve">Mount </w:t>
-      </w:r>
-      <w:r>
-        <w:rPr>
-          <w:bCs/>
-        </w:rPr>
-        <w:t xml:space="preserve">your </w:t>
-      </w:r>
-      <w:r>
-        <w:rPr>
-          <w:bCs/>
-        </w:rPr>
-        <w:t xml:space="preserve">SSD in </w:t>
-      </w:r>
-      <w:r>
-        <w:rPr>
-          <w:bCs/>
-        </w:rPr>
-        <w:t xml:space="preserve">the supplied </w:t>
-      </w:r>
-      <w:r>
-        <w:rPr>
-          <w:bCs/>
-        </w:rPr>
-        <w:t>bracket</w:t>
-      </w:r>
-      <w:r>
-        <w:rPr>
-          <w:bCs/>
-        </w:rPr>
-        <w:t xml:space="preserve"> with the supplied screws</w:t>
+        <w:t>Connect the front panel power switch</w:t>
       </w:r>
     </w:p>
     <w:p>
@@ -1453,25 +715,75 @@
         <w:rPr>
           <w:bCs/>
         </w:rPr>
-        <w:t xml:space="preserve">Install </w:t>
-      </w:r>
-      <w:r>
-        <w:rPr>
-          <w:bCs/>
-        </w:rPr>
-        <w:t xml:space="preserve">your </w:t>
-      </w:r>
-      <w:r>
-        <w:rPr>
-          <w:bCs/>
-        </w:rPr>
-        <w:t>S</w:t>
-      </w:r>
-      <w:r>
-        <w:rPr>
-          <w:bCs/>
-        </w:rPr>
-        <w:t>SD in your PC case</w:t>
+        <w:t xml:space="preserve">An optical drive is already installed in the </w:t>
+      </w:r>
+      <w:proofErr w:type="gramStart"/>
+      <w:r>
+        <w:rPr>
+          <w:bCs/>
+        </w:rPr>
+        <w:t>case,</w:t>
+      </w:r>
+      <w:proofErr w:type="gramEnd"/>
+      <w:r>
+        <w:rPr>
+          <w:bCs/>
+        </w:rPr>
+        <w:t xml:space="preserve"> connect </w:t>
+      </w:r>
+      <w:r>
+        <w:rPr>
+          <w:bCs/>
+        </w:rPr>
+        <w:t xml:space="preserve">the supplied SATA </w:t>
+      </w:r>
+      <w:r>
+        <w:rPr>
+          <w:bCs/>
+        </w:rPr>
+        <w:t xml:space="preserve">power </w:t>
+      </w:r>
+      <w:r>
+        <w:rPr>
+          <w:bCs/>
+        </w:rPr>
+        <w:t xml:space="preserve">cable </w:t>
+      </w:r>
+      <w:r>
+        <w:rPr>
+          <w:bCs/>
+        </w:rPr>
+        <w:t xml:space="preserve">and a SATA </w:t>
+      </w:r>
+      <w:r>
+        <w:rPr>
+          <w:bCs/>
+        </w:rPr>
+        <w:t xml:space="preserve">data </w:t>
+      </w:r>
+      <w:r>
+        <w:rPr>
+          <w:bCs/>
+        </w:rPr>
+        <w:t>cable</w:t>
+      </w:r>
+      <w:r>
+        <w:rPr>
+          <w:bCs/>
+        </w:rPr>
+        <w:t xml:space="preserve"> to the optical drive</w:t>
+      </w:r>
+      <w:r>
+        <w:rPr>
+          <w:bCs/>
+        </w:rPr>
+        <w:t xml:space="preserve">.  </w:t>
+      </w:r>
+      <w:r>
+        <w:rPr>
+          <w:bCs/>
+        </w:rPr>
+        <w:t>Be sure to connect the other end of these two cables to the appropriate connectors on your power supply and motherboard.</w:t>
       </w:r>
     </w:p>
     <w:p>
@@ -1495,31 +807,49 @@
         <w:rPr>
           <w:bCs/>
         </w:rPr>
-        <w:t xml:space="preserve">the supplied </w:t>
-      </w:r>
-      <w:r>
-        <w:rPr>
-          <w:bCs/>
-        </w:rPr>
-        <w:t>SATA power cable to your two SATA devices</w:t>
-      </w:r>
-    </w:p>
-    <w:p>
-      <w:pPr>
-        <w:pStyle w:val="Default"/>
-        <w:numPr>
-          <w:ilvl w:val="0"/>
-          <w:numId w:val="5"/>
-        </w:numPr>
-        <w:rPr>
-          <w:bCs/>
-        </w:rPr>
-      </w:pPr>
-      <w:r>
-        <w:rPr>
-          <w:bCs/>
-        </w:rPr>
-        <w:t>Connect a SATA data cable to each of your SATA devices</w:t>
+        <w:t xml:space="preserve">the supplied SATA </w:t>
+      </w:r>
+      <w:r>
+        <w:rPr>
+          <w:bCs/>
+        </w:rPr>
+        <w:t xml:space="preserve">power </w:t>
+      </w:r>
+      <w:r>
+        <w:rPr>
+          <w:bCs/>
+        </w:rPr>
+        <w:t xml:space="preserve">cable </w:t>
+      </w:r>
+      <w:r>
+        <w:rPr>
+          <w:bCs/>
+        </w:rPr>
+        <w:t xml:space="preserve">and a SATA </w:t>
+      </w:r>
+      <w:r>
+        <w:rPr>
+          <w:bCs/>
+        </w:rPr>
+        <w:t xml:space="preserve">data </w:t>
+      </w:r>
+      <w:r>
+        <w:rPr>
+          <w:bCs/>
+        </w:rPr>
+        <w:t>cable to the supplied SSD. You do NOT need to mount the SSD in the case</w:t>
+      </w:r>
+      <w:r>
+        <w:rPr>
+          <w:bCs/>
+        </w:rPr>
+        <w:t>.</w:t>
+      </w:r>
+      <w:r>
+        <w:rPr>
+          <w:bCs/>
+        </w:rPr>
+        <w:t xml:space="preserve">  Be sure to connect the other end of these two cables to the appropriate connectors on your power supply and motherboard.</w:t>
       </w:r>
     </w:p>
     <w:p>
@@ -1553,7 +883,7 @@
           <w:sz w:val="28"/>
           <w:szCs w:val="28"/>
         </w:rPr>
-        <w:t>4</w:t>
+        <w:t>3</w:t>
       </w:r>
       <w:r>
         <w:rPr>
@@ -1576,23 +906,29 @@
         <w:pStyle w:val="Default"/>
       </w:pPr>
       <w:r>
-        <w:t xml:space="preserve">Often times it will be beneficial to modify the computer hardware settings via the BIOS (Basic </w:t>
+        <w:t>Often</w:t>
+      </w:r>
+      <w:r>
+        <w:t xml:space="preserve">times it will be beneficial to modify the computer hardware settings via the BIOS (Basic </w:t>
       </w:r>
       <w:proofErr w:type="spellStart"/>
       <w:r>
-        <w:t>Input/Output</w:t>
+        <w:t>Input/</w:t>
+      </w:r>
+      <w:bookmarkStart w:id="0" w:name="_GoBack"/>
+      <w:bookmarkEnd w:id="0"/>
+      <w:r>
+        <w:t>Output</w:t>
       </w:r>
       <w:proofErr w:type="spellEnd"/>
       <w:r>
-        <w:t xml:space="preserve"> System). </w:t>
-      </w:r>
-      <w:proofErr w:type="gramStart"/>
-      <w:r>
-        <w:t>The BIOS is usually brought up by pressing either &lt;DEL&gt;</w:t>
-      </w:r>
-      <w:proofErr w:type="gramEnd"/>
-      <w:r>
-        <w:t xml:space="preserve"> or &lt;F2&gt; when the computer is</w:t>
+        <w:t xml:space="preserve"> System). The BIOS is usually brought up</w:t>
+      </w:r>
+      <w:r>
+        <w:t xml:space="preserve"> by pressing either &lt;DEL&gt;, &lt;F2&gt;, or &lt;F10</w:t>
+      </w:r>
+      <w:r>
+        <w:t>&gt; when the computer is</w:t>
       </w:r>
       <w:r>
         <w:rPr>
@@ -1711,23 +1047,6 @@
     <w:p>
       <w:pPr>
         <w:pStyle w:val="Default"/>
-        <w:ind w:firstLine="720"/>
-      </w:pPr>
-      <w:r>
-        <w:t>______________________________</w:t>
-      </w:r>
-      <w:r>
-        <w:t xml:space="preserve"> </w:t>
-      </w:r>
-    </w:p>
-    <w:p>
-      <w:pPr>
-        <w:pStyle w:val="Default"/>
-      </w:pPr>
-    </w:p>
-    <w:p>
-      <w:pPr>
-        <w:pStyle w:val="Default"/>
       </w:pPr>
       <w:r>
         <w:tab/>
@@ -1764,11 +1083,6 @@
       <w:r>
         <w:t>Find the CPU information in the BIOS and list the information below:</w:t>
       </w:r>
-    </w:p>
-    <w:p>
-      <w:pPr>
-        <w:pStyle w:val="Default"/>
-      </w:pPr>
       <w:r>
         <w:br/>
       </w:r>
@@ -1777,6 +1091,11 @@
       <w:pPr>
         <w:pStyle w:val="Default"/>
       </w:pPr>
+    </w:p>
+    <w:p>
+      <w:pPr>
+        <w:pStyle w:val="Default"/>
+      </w:pPr>
       <w:r>
         <w:rPr>
           <w:b/>
@@ -1800,8 +1119,6 @@
       <w:r>
         <w:br/>
       </w:r>
-      <w:bookmarkStart w:id="0" w:name="_GoBack"/>
-      <w:bookmarkEnd w:id="0"/>
     </w:p>
     <w:p>
       <w:pPr>
@@ -1889,10 +1206,7 @@
     </w:r>
     <w:r>
       <w:tab/>
-      <w:t>Fall 201</w:t>
-    </w:r>
-    <w:r>
-      <w:t>3</w:t>
+      <w:t>Fall 2014</w:t>
     </w:r>
   </w:p>
   <w:p>

</xml_diff>